<commit_message>
Created Story Beats Document
Outlines the event that occurs the day before the game world changes, giving the main character motivation to go thorugh the building and a driving force for the plot.
</commit_message>
<xml_diff>
--- a/Character Profiles.docx
+++ b/Character Profiles.docx
@@ -639,7 +639,25 @@
         <w:rPr>
           <w:lang w:val="en-AU"/>
         </w:rPr>
-        <w:t>When she was 18, she moved out the first chance she got and went to university to become a teacher. She never returned to her home and got a teaching position a few months after her graduation, she never dated anyone during those years,</w:t>
+        <w:t>When she was 18, she moved out the first chance she got and went to university to become a teacher</w:t>
+      </w:r>
+      <w:r>
+        <w:rPr>
+          <w:lang w:val="en-AU"/>
+        </w:rPr>
+        <w:t xml:space="preserve">, dying her hair from this point onward regularly in order to feel more confident in a new </w:t>
+      </w:r>
+      <w:r>
+        <w:rPr>
+          <w:lang w:val="en-AU"/>
+        </w:rPr>
+        <w:t>environment</w:t>
+      </w:r>
+      <w:r>
+        <w:rPr>
+          <w:lang w:val="en-AU"/>
+        </w:rPr>
+        <w:t>. She never returned to her home and got a teaching position a few months after her graduation, she never dated anyone during those years,</w:t>
       </w:r>
       <w:r>
         <w:rPr>

</xml_diff>